<commit_message>
agregar enlace de la meet en el documento
</commit_message>
<xml_diff>
--- a/src/template/APERTURA_DE_INSTANCIA.docx
+++ b/src/template/APERTURA_DE_INSTANCIA.docx
@@ -4,7 +4,7 @@
   <w:body>
     <w:p>
       <w:pPr>
-        <w:pStyle w:val="Normal1"/>
+        <w:pStyle w:val="normal1"/>
         <w:spacing w:lineRule="auto" w:line="240" w:before="92" w:after="0"/>
         <w:ind w:right="162"/>
         <w:jc w:val="right"/>
@@ -33,32 +33,12 @@
           <w:sz w:val="24"/>
           <w:szCs w:val="24"/>
         </w:rPr>
-        <w:t xml:space="preserve"> {</w:t>
-      </w:r>
-      <w:r>
-        <w:rPr>
-          <w:rFonts w:eastAsia="Arial" w:cs="Arial" w:ascii="Arial" w:hAnsi="Arial"/>
-          <w:b/>
-          <w:color w:val="FF0000"/>
-          <w:sz w:val="24"/>
-          <w:szCs w:val="24"/>
-        </w:rPr>
-        <w:t>d.</w:t>
-      </w:r>
-      <w:r>
-        <w:rPr>
-          <w:rFonts w:eastAsia="Arial" w:cs="Arial" w:ascii="Arial" w:hAnsi="Arial"/>
-          <w:b/>
-          <w:color w:val="FF0000"/>
-          <w:sz w:val="24"/>
-          <w:szCs w:val="24"/>
-        </w:rPr>
-        <w:t>nro_expediente}</w:t>
+        <w:t xml:space="preserve"> {d.nro_expediente}</w:t>
       </w:r>
     </w:p>
     <w:p>
       <w:pPr>
-        <w:pStyle w:val="Normal1"/>
+        <w:pStyle w:val="normal1"/>
         <w:widowControl w:val="false"/>
         <w:rPr>
           <w:rFonts w:ascii="Arial" w:hAnsi="Arial" w:eastAsia="Arial" w:cs="Arial"/>
@@ -78,7 +58,7 @@
     </w:p>
     <w:p>
       <w:pPr>
-        <w:pStyle w:val="Normal1"/>
+        <w:pStyle w:val="normal1"/>
         <w:widowControl w:val="false"/>
         <w:spacing w:lineRule="auto" w:line="240" w:before="10" w:after="0"/>
         <w:rPr>
@@ -99,7 +79,7 @@
     </w:p>
     <w:p>
       <w:pPr>
-        <w:pStyle w:val="Normal1"/>
+        <w:pStyle w:val="normal1"/>
         <w:widowControl w:val="false"/>
         <w:spacing w:lineRule="auto" w:line="319"/>
         <w:ind w:hanging="0" w:left="416"/>
@@ -124,7 +104,7 @@
     </w:p>
     <w:p>
       <w:pPr>
-        <w:pStyle w:val="Normal1"/>
+        <w:pStyle w:val="normal1"/>
         <w:widowControl w:val="false"/>
         <w:ind w:hanging="0" w:left="424"/>
         <w:jc w:val="center"/>
@@ -158,7 +138,7 @@
     </w:p>
     <w:p>
       <w:pPr>
-        <w:pStyle w:val="Normal1"/>
+        <w:pStyle w:val="normal1"/>
         <w:widowControl w:val="false"/>
         <w:spacing w:lineRule="auto" w:line="240" w:before="2" w:after="0"/>
         <w:rPr>
@@ -179,7 +159,7 @@
     </w:p>
     <w:p>
       <w:pPr>
-        <w:pStyle w:val="Normal1"/>
+        <w:pStyle w:val="normal1"/>
         <w:widowControl w:val="false"/>
         <w:spacing w:lineRule="auto" w:line="240" w:before="92" w:after="0"/>
         <w:rPr>
@@ -211,7 +191,15 @@
           <w:sz w:val="24"/>
           <w:szCs w:val="24"/>
         </w:rPr>
-        <w:t xml:space="preserve"> {</w:t>
+        <w:t xml:space="preserve"> {d.dia}</w:t>
+      </w:r>
+      <w:r>
+        <w:rPr>
+          <w:rFonts w:eastAsia="Arial" w:cs="Arial" w:ascii="Arial" w:hAnsi="Arial"/>
+          <w:sz w:val="24"/>
+          <w:szCs w:val="24"/>
+        </w:rPr>
+        <w:t xml:space="preserve"> de</w:t>
       </w:r>
       <w:r>
         <w:rPr>
@@ -220,7 +208,15 @@
           <w:sz w:val="24"/>
           <w:szCs w:val="24"/>
         </w:rPr>
-        <w:t>d.</w:t>
+        <w:t xml:space="preserve"> {d.mes}</w:t>
+      </w:r>
+      <w:r>
+        <w:rPr>
+          <w:rFonts w:eastAsia="Arial" w:cs="Arial" w:ascii="Arial" w:hAnsi="Arial"/>
+          <w:sz w:val="24"/>
+          <w:szCs w:val="24"/>
+        </w:rPr>
+        <w:t xml:space="preserve"> de </w:t>
       </w:r>
       <w:r>
         <w:rPr>
@@ -229,82 +225,12 @@
           <w:sz w:val="24"/>
           <w:szCs w:val="24"/>
         </w:rPr>
-        <w:t>dia}</w:t>
-      </w:r>
-      <w:r>
-        <w:rPr>
-          <w:rFonts w:eastAsia="Arial" w:cs="Arial" w:ascii="Arial" w:hAnsi="Arial"/>
-          <w:sz w:val="24"/>
-          <w:szCs w:val="24"/>
-        </w:rPr>
-        <w:t xml:space="preserve"> de</w:t>
-      </w:r>
-      <w:r>
-        <w:rPr>
-          <w:rFonts w:eastAsia="Arial" w:cs="Arial" w:ascii="Arial" w:hAnsi="Arial"/>
-          <w:color w:val="FF0000"/>
-          <w:sz w:val="24"/>
-          <w:szCs w:val="24"/>
-        </w:rPr>
-        <w:t xml:space="preserve"> {</w:t>
-      </w:r>
-      <w:r>
-        <w:rPr>
-          <w:rFonts w:eastAsia="Arial" w:cs="Arial" w:ascii="Arial" w:hAnsi="Arial"/>
-          <w:color w:val="FF0000"/>
-          <w:sz w:val="24"/>
-          <w:szCs w:val="24"/>
-        </w:rPr>
-        <w:t>d.</w:t>
-      </w:r>
-      <w:r>
-        <w:rPr>
-          <w:rFonts w:eastAsia="Arial" w:cs="Arial" w:ascii="Arial" w:hAnsi="Arial"/>
-          <w:color w:val="FF0000"/>
-          <w:sz w:val="24"/>
-          <w:szCs w:val="24"/>
-        </w:rPr>
-        <w:t>mes}</w:t>
-      </w:r>
-      <w:r>
-        <w:rPr>
-          <w:rFonts w:eastAsia="Arial" w:cs="Arial" w:ascii="Arial" w:hAnsi="Arial"/>
-          <w:sz w:val="24"/>
-          <w:szCs w:val="24"/>
-        </w:rPr>
-        <w:t xml:space="preserve"> de </w:t>
-      </w:r>
-      <w:r>
-        <w:rPr>
-          <w:rFonts w:eastAsia="Arial" w:cs="Arial" w:ascii="Arial" w:hAnsi="Arial"/>
-          <w:color w:val="FF0000"/>
-          <w:sz w:val="24"/>
-          <w:szCs w:val="24"/>
-        </w:rPr>
-        <w:t>{</w:t>
-      </w:r>
-      <w:r>
-        <w:rPr>
-          <w:rFonts w:eastAsia="Arial" w:cs="Arial" w:ascii="Arial" w:hAnsi="Arial"/>
-          <w:color w:val="FF0000"/>
-          <w:sz w:val="24"/>
-          <w:szCs w:val="24"/>
-        </w:rPr>
-        <w:t>d.</w:t>
-      </w:r>
-      <w:r>
-        <w:rPr>
-          <w:rFonts w:eastAsia="Arial" w:cs="Arial" w:ascii="Arial" w:hAnsi="Arial"/>
-          <w:color w:val="FF0000"/>
-          <w:sz w:val="24"/>
-          <w:szCs w:val="24"/>
-        </w:rPr>
-        <w:t>año}</w:t>
+        <w:t>{d.año}</w:t>
       </w:r>
     </w:p>
     <w:p>
       <w:pPr>
-        <w:pStyle w:val="Normal1"/>
+        <w:pStyle w:val="normal1"/>
         <w:widowControl w:val="false"/>
         <w:rPr>
           <w:rFonts w:ascii="Arial" w:hAnsi="Arial" w:eastAsia="Arial" w:cs="Arial"/>
@@ -322,7 +248,7 @@
     </w:p>
     <w:p>
       <w:pPr>
-        <w:pStyle w:val="Normal1"/>
+        <w:pStyle w:val="normal1"/>
         <w:widowControl w:val="false"/>
         <w:spacing w:lineRule="auto" w:line="360"/>
         <w:ind w:firstLine="830" w:right="104"/>
@@ -343,27 +269,43 @@
           <w:rFonts w:eastAsia="Arial" w:cs="Arial" w:ascii="Arial" w:hAnsi="Arial"/>
           <w:color w:val="FF0000"/>
         </w:rPr>
-        <w:t>{</w:t>
-      </w:r>
-      <w:r>
-        <w:rPr>
-          <w:rFonts w:eastAsia="Arial" w:cs="Arial" w:ascii="Arial" w:hAnsi="Arial"/>
+        <w:t>{d.denunciante}</w:t>
+      </w:r>
+      <w:r>
+        <w:rPr>
+          <w:rFonts w:eastAsia="Arial" w:cs="Arial" w:ascii="Arial" w:hAnsi="Arial"/>
+        </w:rPr>
+        <w:t xml:space="preserve"> obrante a fs. 1/2 de estas actuaciones, y de acuerdo al art. 45 y ss. de la Ley 13.133, declárese la apertura de la instancia conciliatoria, caratulándose el reclamo del consumidor como </w:t>
+      </w:r>
+      <w:r>
+        <w:rPr>
+          <w:rFonts w:eastAsia="Arial" w:cs="Arial" w:ascii="Arial" w:hAnsi="Arial"/>
+          <w:b/>
           <w:color w:val="FF0000"/>
         </w:rPr>
-        <w:t>d.</w:t>
-      </w:r>
-      <w:r>
-        <w:rPr>
-          <w:rFonts w:eastAsia="Arial" w:cs="Arial" w:ascii="Arial" w:hAnsi="Arial"/>
+        <w:t>{d.denunciante}</w:t>
+      </w:r>
+      <w:r>
+        <w:rPr>
+          <w:rFonts w:eastAsia="Arial" w:cs="Arial" w:ascii="Arial" w:hAnsi="Arial"/>
+          <w:b/>
+        </w:rPr>
+        <w:t xml:space="preserve"> C/ </w:t>
+      </w:r>
+      <w:r>
+        <w:rPr>
+          <w:rFonts w:eastAsia="Arial" w:cs="Arial" w:ascii="Arial" w:hAnsi="Arial"/>
+          <w:b/>
           <w:color w:val="FF0000"/>
         </w:rPr>
-        <w:t>denunciante}</w:t>
-      </w:r>
-      <w:r>
-        <w:rPr>
-          <w:rFonts w:eastAsia="Arial" w:cs="Arial" w:ascii="Arial" w:hAnsi="Arial"/>
-        </w:rPr>
-        <w:t xml:space="preserve"> obrante a fs. 1/2 de estas actuaciones, y de acuerdo al art. 45 y ss. de la Ley 13.133, declárese la apertura de la instancia conciliatoria, caratulándose el reclamo del consumidor como </w:t>
+        <w:t>{d.denunciado}</w:t>
+      </w:r>
+      <w:r>
+        <w:rPr>
+          <w:rFonts w:eastAsia="Arial" w:cs="Arial" w:ascii="Arial" w:hAnsi="Arial"/>
+          <w:b/>
+        </w:rPr>
+        <w:t xml:space="preserve"> S/ Presunta Infracción Ley Nº 24.240”, Expediente Nº </w:t>
       </w:r>
       <w:r>
         <w:rPr>
@@ -371,85 +313,7 @@
           <w:b/>
           <w:color w:val="FF0000"/>
         </w:rPr>
-        <w:t>{</w:t>
-      </w:r>
-      <w:r>
-        <w:rPr>
-          <w:rFonts w:eastAsia="Arial" w:cs="Arial" w:ascii="Arial" w:hAnsi="Arial"/>
-          <w:b/>
-          <w:color w:val="FF0000"/>
-        </w:rPr>
-        <w:t>d.</w:t>
-      </w:r>
-      <w:r>
-        <w:rPr>
-          <w:rFonts w:eastAsia="Arial" w:cs="Arial" w:ascii="Arial" w:hAnsi="Arial"/>
-          <w:b/>
-          <w:color w:val="FF0000"/>
-        </w:rPr>
-        <w:t>denunciante}</w:t>
-      </w:r>
-      <w:r>
-        <w:rPr>
-          <w:rFonts w:eastAsia="Arial" w:cs="Arial" w:ascii="Arial" w:hAnsi="Arial"/>
-          <w:b/>
-        </w:rPr>
-        <w:t xml:space="preserve"> C/ </w:t>
-      </w:r>
-      <w:r>
-        <w:rPr>
-          <w:rFonts w:eastAsia="Arial" w:cs="Arial" w:ascii="Arial" w:hAnsi="Arial"/>
-          <w:b/>
-          <w:color w:val="FF0000"/>
-        </w:rPr>
-        <w:t>{</w:t>
-      </w:r>
-      <w:r>
-        <w:rPr>
-          <w:rFonts w:eastAsia="Arial" w:cs="Arial" w:ascii="Arial" w:hAnsi="Arial"/>
-          <w:b/>
-          <w:color w:val="FF0000"/>
-        </w:rPr>
-        <w:t>d.</w:t>
-      </w:r>
-      <w:r>
-        <w:rPr>
-          <w:rFonts w:eastAsia="Arial" w:cs="Arial" w:ascii="Arial" w:hAnsi="Arial"/>
-          <w:b/>
-          <w:color w:val="FF0000"/>
-        </w:rPr>
-        <w:t>denunciado}</w:t>
-      </w:r>
-      <w:r>
-        <w:rPr>
-          <w:rFonts w:eastAsia="Arial" w:cs="Arial" w:ascii="Arial" w:hAnsi="Arial"/>
-          <w:b/>
-        </w:rPr>
-        <w:t xml:space="preserve"> S/ Presunta Infracción Ley Nº 24.240”, Expediente Nº </w:t>
-      </w:r>
-      <w:r>
-        <w:rPr>
-          <w:rFonts w:eastAsia="Arial" w:cs="Arial" w:ascii="Arial" w:hAnsi="Arial"/>
-          <w:b/>
-          <w:color w:val="FF0000"/>
-        </w:rPr>
-        <w:t>{</w:t>
-      </w:r>
-      <w:r>
-        <w:rPr>
-          <w:rFonts w:eastAsia="Arial" w:cs="Arial" w:ascii="Arial" w:hAnsi="Arial"/>
-          <w:b/>
-          <w:color w:val="FF0000"/>
-        </w:rPr>
-        <w:t>d.</w:t>
-      </w:r>
-      <w:r>
-        <w:rPr>
-          <w:rFonts w:eastAsia="Arial" w:cs="Arial" w:ascii="Arial" w:hAnsi="Arial"/>
-          <w:b/>
-          <w:color w:val="FF0000"/>
-        </w:rPr>
-        <w:t>nro_expediente}</w:t>
+        <w:t>{d.nro_expediente}</w:t>
       </w:r>
       <w:r>
         <w:rPr>
@@ -461,7 +325,7 @@
     </w:p>
     <w:p>
       <w:pPr>
-        <w:pStyle w:val="Normal1"/>
+        <w:pStyle w:val="normal1"/>
         <w:widowControl w:val="false"/>
         <w:spacing w:lineRule="auto" w:line="360"/>
         <w:ind w:firstLine="830" w:right="104"/>
@@ -490,7 +354,14 @@
           <w:b/>
           <w:color w:val="FF0000"/>
         </w:rPr>
-        <w:t>{</w:t>
+        <w:t>{d.weekday_meet}</w:t>
+      </w:r>
+      <w:r>
+        <w:rPr>
+          <w:rFonts w:eastAsia="Arial" w:cs="Arial" w:ascii="Arial" w:hAnsi="Arial"/>
+          <w:b/>
+        </w:rPr>
+        <w:t xml:space="preserve">, </w:t>
       </w:r>
       <w:r>
         <w:rPr>
@@ -498,7 +369,14 @@
           <w:b/>
           <w:color w:val="FF0000"/>
         </w:rPr>
-        <w:t>d.</w:t>
+        <w:t>{d.day_meet}</w:t>
+      </w:r>
+      <w:r>
+        <w:rPr>
+          <w:rFonts w:eastAsia="Arial" w:cs="Arial" w:ascii="Arial" w:hAnsi="Arial"/>
+          <w:b/>
+        </w:rPr>
+        <w:t xml:space="preserve"> de </w:t>
       </w:r>
       <w:r>
         <w:rPr>
@@ -506,14 +384,14 @@
           <w:b/>
           <w:color w:val="FF0000"/>
         </w:rPr>
-        <w:t>weekday_meet}</w:t>
-      </w:r>
-      <w:r>
-        <w:rPr>
-          <w:rFonts w:eastAsia="Arial" w:cs="Arial" w:ascii="Arial" w:hAnsi="Arial"/>
-          <w:b/>
-        </w:rPr>
-        <w:t xml:space="preserve">, </w:t>
+        <w:t>{d.month_meet}</w:t>
+      </w:r>
+      <w:r>
+        <w:rPr>
+          <w:rFonts w:eastAsia="Arial" w:cs="Arial" w:ascii="Arial" w:hAnsi="Arial"/>
+          <w:b/>
+        </w:rPr>
+        <w:t xml:space="preserve"> de </w:t>
       </w:r>
       <w:r>
         <w:rPr>
@@ -521,7 +399,14 @@
           <w:b/>
           <w:color w:val="FF0000"/>
         </w:rPr>
-        <w:t>{</w:t>
+        <w:t>{d.year_meet}</w:t>
+      </w:r>
+      <w:r>
+        <w:rPr>
+          <w:rFonts w:eastAsia="Arial" w:cs="Arial" w:ascii="Arial" w:hAnsi="Arial"/>
+          <w:b/>
+        </w:rPr>
+        <w:t xml:space="preserve"> a las</w:t>
       </w:r>
       <w:r>
         <w:rPr>
@@ -529,108 +414,7 @@
           <w:b/>
           <w:color w:val="FF0000"/>
         </w:rPr>
-        <w:t>d.</w:t>
-      </w:r>
-      <w:r>
-        <w:rPr>
-          <w:rFonts w:eastAsia="Arial" w:cs="Arial" w:ascii="Arial" w:hAnsi="Arial"/>
-          <w:b/>
-          <w:color w:val="FF0000"/>
-        </w:rPr>
-        <w:t>day_meet}</w:t>
-      </w:r>
-      <w:r>
-        <w:rPr>
-          <w:rFonts w:eastAsia="Arial" w:cs="Arial" w:ascii="Arial" w:hAnsi="Arial"/>
-          <w:b/>
-        </w:rPr>
-        <w:t xml:space="preserve"> de </w:t>
-      </w:r>
-      <w:r>
-        <w:rPr>
-          <w:rFonts w:eastAsia="Arial" w:cs="Arial" w:ascii="Arial" w:hAnsi="Arial"/>
-          <w:b/>
-          <w:color w:val="FF0000"/>
-        </w:rPr>
-        <w:t>{</w:t>
-      </w:r>
-      <w:r>
-        <w:rPr>
-          <w:rFonts w:eastAsia="Arial" w:cs="Arial" w:ascii="Arial" w:hAnsi="Arial"/>
-          <w:b/>
-          <w:color w:val="FF0000"/>
-        </w:rPr>
-        <w:t>d.</w:t>
-      </w:r>
-      <w:r>
-        <w:rPr>
-          <w:rFonts w:eastAsia="Arial" w:cs="Arial" w:ascii="Arial" w:hAnsi="Arial"/>
-          <w:b/>
-          <w:color w:val="FF0000"/>
-        </w:rPr>
-        <w:t>month_meet}</w:t>
-      </w:r>
-      <w:r>
-        <w:rPr>
-          <w:rFonts w:eastAsia="Arial" w:cs="Arial" w:ascii="Arial" w:hAnsi="Arial"/>
-          <w:b/>
-        </w:rPr>
-        <w:t xml:space="preserve"> de </w:t>
-      </w:r>
-      <w:r>
-        <w:rPr>
-          <w:rFonts w:eastAsia="Arial" w:cs="Arial" w:ascii="Arial" w:hAnsi="Arial"/>
-          <w:b/>
-          <w:color w:val="FF0000"/>
-        </w:rPr>
-        <w:t>{</w:t>
-      </w:r>
-      <w:r>
-        <w:rPr>
-          <w:rFonts w:eastAsia="Arial" w:cs="Arial" w:ascii="Arial" w:hAnsi="Arial"/>
-          <w:b/>
-          <w:color w:val="FF0000"/>
-        </w:rPr>
-        <w:t>d.</w:t>
-      </w:r>
-      <w:r>
-        <w:rPr>
-          <w:rFonts w:eastAsia="Arial" w:cs="Arial" w:ascii="Arial" w:hAnsi="Arial"/>
-          <w:b/>
-          <w:color w:val="FF0000"/>
-        </w:rPr>
-        <w:t>year_meet}</w:t>
-      </w:r>
-      <w:r>
-        <w:rPr>
-          <w:rFonts w:eastAsia="Arial" w:cs="Arial" w:ascii="Arial" w:hAnsi="Arial"/>
-          <w:b/>
-        </w:rPr>
-        <w:t xml:space="preserve"> a las</w:t>
-      </w:r>
-      <w:r>
-        <w:rPr>
-          <w:rFonts w:eastAsia="Arial" w:cs="Arial" w:ascii="Arial" w:hAnsi="Arial"/>
-          <w:b/>
-          <w:color w:val="FF0000"/>
-        </w:rPr>
-        <w:t xml:space="preserve"> {</w:t>
-      </w:r>
-      <w:r>
-        <w:rPr>
-          <w:rFonts w:eastAsia="Arial" w:cs="Arial" w:ascii="Arial" w:hAnsi="Arial"/>
-          <w:b/>
-          <w:color w:val="FF0000"/>
-        </w:rPr>
-        <w:t>d.</w:t>
-      </w:r>
-      <w:r>
-        <w:rPr>
-          <w:rFonts w:eastAsia="Arial" w:cs="Arial" w:ascii="Arial" w:hAnsi="Arial"/>
-          <w:b/>
-          <w:color w:val="FF0000"/>
-        </w:rPr>
-        <w:t>hhmm_meet}</w:t>
+        <w:t xml:space="preserve"> {d.hhmm_meet}</w:t>
       </w:r>
       <w:r>
         <w:rPr>
@@ -652,30 +436,17 @@
         </w:rPr>
         <w:t xml:space="preserve">Información para unirse con Google Meet. Enlace de la videollamada: </w:t>
       </w:r>
-      <w:r>
-        <w:rPr>
-          <w:rFonts w:eastAsia="Arial" w:cs="Arial" w:ascii="Arial" w:hAnsi="Arial"/>
-          <w:b/>
-          <w:color w:val="FF0000"/>
-        </w:rPr>
-        <w:t>{</w:t>
-      </w:r>
-      <w:r>
-        <w:rPr>
-          <w:rFonts w:eastAsia="Arial" w:cs="Arial" w:ascii="Arial" w:hAnsi="Arial"/>
-          <w:b/>
-          <w:color w:val="FF0000"/>
-        </w:rPr>
-        <w:t>d.</w:t>
-      </w:r>
-      <w:r>
-        <w:rPr>
-          <w:rFonts w:eastAsia="Arial" w:cs="Arial" w:ascii="Arial" w:hAnsi="Arial"/>
-          <w:b/>
-          <w:color w:val="FF0000"/>
-        </w:rPr>
-        <w:t>link_meet}</w:t>
-      </w:r>
+      <w:hyperlink r:id="rId2">
+        <w:r>
+          <w:rPr>
+            <w:rStyle w:val="Hyperlink"/>
+            <w:rFonts w:eastAsia="Arial" w:cs="Arial" w:ascii="Arial" w:hAnsi="Arial"/>
+            <w:b/>
+            <w:color w:val="FF0000"/>
+          </w:rPr>
+          <w:t>{d.link_meet}</w:t>
+        </w:r>
+      </w:hyperlink>
       <w:r>
         <w:rPr>
           <w:rFonts w:eastAsia="Arial" w:cs="Arial" w:ascii="Arial" w:hAnsi="Arial"/>
@@ -686,7 +457,7 @@
     </w:p>
     <w:p>
       <w:pPr>
-        <w:pStyle w:val="Normal1"/>
+        <w:pStyle w:val="normal1"/>
         <w:widowControl w:val="false"/>
         <w:spacing w:lineRule="auto" w:line="360"/>
         <w:ind w:firstLine="830" w:right="104"/>
@@ -702,9 +473,10 @@
         </w:rPr>
         <w:t xml:space="preserve">Se le hace saber a las partes que la modalidad de audiencia virtual se realiza en el marco de las disposiciones que ha determinado la Secretaria de Comercio interior mediante Resolución 616/2020. Ante cualquier inconveniente podrá comunicarse al correo electrónico a </w:t>
       </w:r>
-      <w:hyperlink r:id="rId2">
+      <w:hyperlink r:id="rId3">
         <w:r>
           <w:rPr>
+            <w:rStyle w:val="Style3"/>
             <w:rFonts w:eastAsia="Arial" w:cs="Arial" w:ascii="Arial" w:hAnsi="Arial"/>
             <w:b/>
             <w:color w:val="0000FF"/>
@@ -716,7 +488,7 @@
     </w:p>
     <w:p>
       <w:pPr>
-        <w:pStyle w:val="Normal1"/>
+        <w:pStyle w:val="normal1"/>
         <w:widowControl w:val="false"/>
         <w:spacing w:lineRule="auto" w:line="360"/>
         <w:ind w:firstLine="830" w:right="104"/>
@@ -735,7 +507,7 @@
     </w:p>
     <w:p>
       <w:pPr>
-        <w:pStyle w:val="Normal1"/>
+        <w:pStyle w:val="normal1"/>
         <w:widowControl w:val="false"/>
         <w:spacing w:lineRule="auto" w:line="360"/>
         <w:ind w:firstLine="830" w:right="104"/>
@@ -767,7 +539,7 @@
     </w:p>
     <w:p>
       <w:pPr>
-        <w:pStyle w:val="Normal1"/>
+        <w:pStyle w:val="normal1"/>
         <w:widowControl w:val="false"/>
         <w:spacing w:lineRule="auto" w:line="360"/>
         <w:ind w:firstLine="830" w:right="104"/>
@@ -792,7 +564,7 @@
     </w:p>
     <w:p>
       <w:pPr>
-        <w:pStyle w:val="Normal1"/>
+        <w:pStyle w:val="normal1"/>
         <w:widowControl w:val="false"/>
         <w:spacing w:lineRule="auto" w:line="360"/>
         <w:ind w:firstLine="830" w:right="104"/>
@@ -852,7 +624,7 @@
     </w:p>
     <w:p>
       <w:pPr>
-        <w:pStyle w:val="Normal1"/>
+        <w:pStyle w:val="normal1"/>
         <w:widowControl w:val="false"/>
         <w:spacing w:lineRule="auto" w:line="360"/>
         <w:ind w:firstLine="830" w:right="104"/>
@@ -871,7 +643,7 @@
     </w:p>
     <w:p>
       <w:pPr>
-        <w:pStyle w:val="Normal1"/>
+        <w:pStyle w:val="normal1"/>
         <w:widowControl w:val="false"/>
         <w:spacing w:lineRule="auto" w:line="360"/>
         <w:ind w:firstLine="830" w:right="104"/>
@@ -942,7 +714,7 @@
     </w:p>
     <w:p>
       <w:pPr>
-        <w:pStyle w:val="Normal1"/>
+        <w:pStyle w:val="normal1"/>
         <w:widowControl w:val="false"/>
         <w:spacing w:lineRule="auto" w:line="240" w:before="2" w:after="0"/>
         <w:rPr>
@@ -957,7 +729,7 @@
     </w:p>
     <w:p>
       <w:pPr>
-        <w:pStyle w:val="Normal1"/>
+        <w:pStyle w:val="normal1"/>
         <w:widowControl w:val="false"/>
         <w:rPr>
           <w:rFonts w:ascii="Arial" w:hAnsi="Arial" w:eastAsia="Arial" w:cs="Arial"/>
@@ -978,7 +750,7 @@
     </w:p>
     <w:p>
       <w:pPr>
-        <w:pStyle w:val="Normal1"/>
+        <w:pStyle w:val="normal1"/>
         <w:widowControl w:val="false"/>
         <w:rPr>
           <w:rFonts w:ascii="Arial" w:hAnsi="Arial" w:eastAsia="Arial" w:cs="Arial"/>
@@ -992,7 +764,7 @@
     </w:p>
     <w:p>
       <w:pPr>
-        <w:pStyle w:val="Normal1"/>
+        <w:pStyle w:val="normal1"/>
         <w:rPr>
           <w:rFonts w:ascii="Arial" w:hAnsi="Arial" w:eastAsia="Arial" w:cs="Arial"/>
         </w:rPr>
@@ -1007,10 +779,10 @@
       <w:bookmarkEnd w:id="1"/>
     </w:p>
     <w:sectPr>
-      <w:headerReference w:type="even" r:id="rId3"/>
-      <w:headerReference w:type="default" r:id="rId4"/>
-      <w:footerReference w:type="even" r:id="rId5"/>
-      <w:footerReference w:type="default" r:id="rId6"/>
+      <w:headerReference w:type="even" r:id="rId4"/>
+      <w:headerReference w:type="default" r:id="rId5"/>
+      <w:footerReference w:type="even" r:id="rId6"/>
+      <w:footerReference w:type="default" r:id="rId7"/>
       <w:type w:val="nextPage"/>
       <w:pgSz w:w="11906" w:h="16838"/>
       <w:pgMar w:left="960" w:right="911" w:gutter="0" w:header="720" w:top="2835" w:footer="720" w:bottom="1418"/>
@@ -1041,7 +813,7 @@
 <w:ftr xmlns:o="urn:schemas-microsoft-com:office:office" xmlns:r="http://schemas.openxmlformats.org/officeDocument/2006/relationships" xmlns:v="urn:schemas-microsoft-com:vml" xmlns:w="http://schemas.openxmlformats.org/wordprocessingml/2006/main" xmlns:w10="urn:schemas-microsoft-com:office:word" xmlns:wp="http://schemas.openxmlformats.org/drawingml/2006/wordprocessingDrawing" xmlns:wps="http://schemas.microsoft.com/office/word/2010/wordprocessingShape" xmlns:wpg="http://schemas.microsoft.com/office/word/2010/wordprocessingGroup" xmlns:mc="http://schemas.openxmlformats.org/markup-compatibility/2006" xmlns:wp14="http://schemas.microsoft.com/office/word/2010/wordprocessingDrawing" xmlns:w14="http://schemas.microsoft.com/office/word/2010/wordml" xmlns:w15="http://schemas.microsoft.com/office/word/2012/wordml" mc:Ignorable="w14 wp14 w15">
   <w:p>
     <w:pPr>
-      <w:pStyle w:val="Normal1"/>
+      <w:pStyle w:val="normal1"/>
       <w:spacing w:lineRule="auto" w:line="240" w:before="12" w:after="0"/>
       <w:ind w:hanging="0" w:left="20"/>
       <w:rPr>
@@ -1059,7 +831,7 @@
   </w:p>
   <w:p>
     <w:pPr>
-      <w:pStyle w:val="Normal1"/>
+      <w:pStyle w:val="normal1"/>
       <w:spacing w:lineRule="auto" w:line="240" w:before="1" w:after="0"/>
       <w:ind w:hanging="0" w:left="20" w:right="616"/>
       <w:rPr>
@@ -1077,7 +849,7 @@
   </w:p>
   <w:p>
     <w:pPr>
-      <w:pStyle w:val="Normal1"/>
+      <w:pStyle w:val="normal1"/>
       <w:spacing w:lineRule="auto" w:line="240" w:before="1" w:after="0"/>
       <w:ind w:hanging="0" w:left="20" w:right="616"/>
       <w:rPr>
@@ -1095,7 +867,7 @@
   </w:p>
   <w:p>
     <w:pPr>
-      <w:pStyle w:val="Normal1"/>
+      <w:pStyle w:val="normal1"/>
       <w:spacing w:lineRule="auto" w:line="240" w:before="1" w:after="0"/>
       <w:ind w:hanging="0" w:left="20"/>
       <w:rPr>
@@ -1113,6 +885,7 @@
     <w:hyperlink r:id="rId1">
       <w:r>
         <w:rPr>
+          <w:rStyle w:val="Style3"/>
           <w:rFonts w:eastAsia="Arial" w:cs="Arial" w:ascii="Arial" w:hAnsi="Arial"/>
           <w:b/>
         </w:rPr>
@@ -1122,7 +895,7 @@
   </w:p>
   <w:p>
     <w:pPr>
-      <w:pStyle w:val="Normal1"/>
+      <w:pStyle w:val="normal1"/>
       <w:keepNext w:val="false"/>
       <w:keepLines w:val="false"/>
       <w:pageBreakBefore w:val="false"/>
@@ -1196,7 +969,7 @@
 <w:hdr xmlns:o="urn:schemas-microsoft-com:office:office" xmlns:r="http://schemas.openxmlformats.org/officeDocument/2006/relationships" xmlns:v="urn:schemas-microsoft-com:vml" xmlns:w="http://schemas.openxmlformats.org/wordprocessingml/2006/main" xmlns:w10="urn:schemas-microsoft-com:office:word" xmlns:wp="http://schemas.openxmlformats.org/drawingml/2006/wordprocessingDrawing" xmlns:wps="http://schemas.microsoft.com/office/word/2010/wordprocessingShape" xmlns:wpg="http://schemas.microsoft.com/office/word/2010/wordprocessingGroup" xmlns:mc="http://schemas.openxmlformats.org/markup-compatibility/2006" xmlns:wp14="http://schemas.microsoft.com/office/word/2010/wordprocessingDrawing" xmlns:w14="http://schemas.microsoft.com/office/word/2010/wordml" xmlns:w15="http://schemas.microsoft.com/office/word/2012/wordml" mc:Ignorable="w14 wp14 w15">
   <w:p>
     <w:pPr>
-      <w:pStyle w:val="Normal1"/>
+      <w:pStyle w:val="normal1"/>
       <w:keepNext w:val="false"/>
       <w:keepLines w:val="false"/>
       <w:pageBreakBefore w:val="false"/>
@@ -1597,6 +1370,7 @@
                   <a:prstGeom prst="rect">
                     <a:avLst/>
                   </a:prstGeom>
+                  <a:noFill/>
                 </pic:spPr>
               </pic:pic>
             </a:graphicData>
@@ -1607,7 +1381,7 @@
   </w:p>
   <w:p>
     <w:pPr>
-      <w:pStyle w:val="Normal1"/>
+      <w:pStyle w:val="normal1"/>
       <w:keepNext w:val="false"/>
       <w:keepLines w:val="false"/>
       <w:pageBreakBefore w:val="false"/>
@@ -1662,7 +1436,7 @@
   </w:p>
   <w:p>
     <w:pPr>
-      <w:pStyle w:val="Normal1"/>
+      <w:pStyle w:val="normal1"/>
       <w:keepNext w:val="false"/>
       <w:keepLines w:val="false"/>
       <w:pageBreakBefore w:val="false"/>
@@ -1816,9 +1590,9 @@
     </w:rPr>
   </w:style>
   <w:style w:type="paragraph" w:styleId="Heading1">
-    <w:name w:val="Heading 1"/>
-    <w:basedOn w:val="Normal1"/>
-    <w:next w:val="Normal1"/>
+    <w:name w:val="heading 1"/>
+    <w:basedOn w:val="normal1"/>
+    <w:next w:val="normal1"/>
     <w:link w:val="Heading1Char"/>
     <w:uiPriority w:val="99"/>
     <w:qFormat/>
@@ -1833,9 +1607,9 @@
     </w:rPr>
   </w:style>
   <w:style w:type="paragraph" w:styleId="Heading2">
-    <w:name w:val="Heading 2"/>
-    <w:basedOn w:val="Normal1"/>
-    <w:next w:val="Normal1"/>
+    <w:name w:val="heading 2"/>
+    <w:basedOn w:val="normal1"/>
+    <w:next w:val="normal1"/>
     <w:link w:val="Heading2Char"/>
     <w:unhideWhenUsed/>
     <w:qFormat/>
@@ -1857,9 +1631,9 @@
     </w:rPr>
   </w:style>
   <w:style w:type="paragraph" w:styleId="Heading3">
-    <w:name w:val="Heading 3"/>
-    <w:basedOn w:val="Normal1"/>
-    <w:next w:val="Normal1"/>
+    <w:name w:val="heading 3"/>
+    <w:basedOn w:val="normal1"/>
+    <w:next w:val="normal1"/>
     <w:qFormat/>
     <w:pPr>
       <w:keepNext w:val="true"/>
@@ -1874,9 +1648,9 @@
     </w:rPr>
   </w:style>
   <w:style w:type="paragraph" w:styleId="Heading4">
-    <w:name w:val="Heading 4"/>
-    <w:basedOn w:val="Normal1"/>
-    <w:next w:val="Normal1"/>
+    <w:name w:val="heading 4"/>
+    <w:basedOn w:val="normal1"/>
+    <w:next w:val="normal1"/>
     <w:qFormat/>
     <w:pPr>
       <w:keepNext w:val="true"/>
@@ -1891,9 +1665,9 @@
     </w:rPr>
   </w:style>
   <w:style w:type="paragraph" w:styleId="Heading5">
-    <w:name w:val="Heading 5"/>
-    <w:basedOn w:val="Normal1"/>
-    <w:next w:val="Normal1"/>
+    <w:name w:val="heading 5"/>
+    <w:basedOn w:val="normal1"/>
+    <w:next w:val="normal1"/>
     <w:qFormat/>
     <w:pPr>
       <w:keepNext w:val="true"/>
@@ -1908,9 +1682,9 @@
     </w:rPr>
   </w:style>
   <w:style w:type="paragraph" w:styleId="Heading6">
-    <w:name w:val="Heading 6"/>
-    <w:basedOn w:val="Normal1"/>
-    <w:next w:val="Normal1"/>
+    <w:name w:val="heading 6"/>
+    <w:basedOn w:val="normal1"/>
+    <w:next w:val="normal1"/>
     <w:qFormat/>
     <w:pPr>
       <w:keepNext w:val="true"/>
@@ -2019,14 +1793,37 @@
       <w:lang w:val="es-ES_tradnl" w:eastAsia="es-ES"/>
     </w:rPr>
   </w:style>
-  <w:style w:type="character" w:styleId="Hyperlink">
-    <w:name w:val="Hyperlink"/>
+  <w:style w:type="character" w:styleId="InternetLink">
+    <w:name w:val="Internet Link"/>
     <w:basedOn w:val="DefaultParagraphFont"/>
     <w:uiPriority w:val="99"/>
     <w:unhideWhenUsed/>
+    <w:qFormat/>
     <w:rsid w:val="00e34fb5"/>
     <w:rPr>
       <w:color w:themeColor="hyperlink" w:val="0000FF"/>
+      <w:u w:val="single"/>
+    </w:rPr>
+  </w:style>
+  <w:style w:type="character" w:styleId="InternetLink1">
+    <w:name w:val="Internet Link1"/>
+    <w:qFormat/>
+    <w:rPr>
+      <w:color w:val="000080"/>
+      <w:u w:val="single"/>
+    </w:rPr>
+  </w:style>
+  <w:style w:type="character" w:styleId="FollowedHyperlink">
+    <w:name w:val="FollowedHyperlink"/>
+    <w:rPr>
+      <w:color w:val="800000"/>
+      <w:u w:val="single"/>
+    </w:rPr>
+  </w:style>
+  <w:style w:type="character" w:styleId="Hyperlink">
+    <w:name w:val="Hyperlink"/>
+    <w:rPr>
+      <w:color w:val="000080"/>
       <w:u w:val="single"/>
     </w:rPr>
   </w:style>
@@ -2047,7 +1844,7 @@
   </w:style>
   <w:style w:type="paragraph" w:styleId="BodyText">
     <w:name w:val="Body Text"/>
-    <w:basedOn w:val="Normal1"/>
+    <w:basedOn w:val="normal1"/>
     <w:link w:val="BodyTextChar"/>
     <w:uiPriority w:val="99"/>
     <w:rsid w:val="00983f17"/>
@@ -2065,7 +1862,7 @@
     </w:rPr>
   </w:style>
   <w:style w:type="paragraph" w:styleId="Caption">
-    <w:name w:val="Caption"/>
+    <w:name w:val="caption"/>
     <w:basedOn w:val="Normal"/>
     <w:qFormat/>
     <w:pPr>
@@ -2080,7 +1877,7 @@
       <w:szCs w:val="24"/>
     </w:rPr>
   </w:style>
-  <w:style w:type="paragraph" w:styleId="Ndice">
+  <w:style w:type="paragraph" w:styleId="ndice">
     <w:name w:val="Índice"/>
     <w:basedOn w:val="Normal"/>
     <w:qFormat/>
@@ -2091,7 +1888,7 @@
       <w:rFonts w:cs="Arial"/>
     </w:rPr>
   </w:style>
-  <w:style w:type="paragraph" w:styleId="Normal1" w:default="1">
+  <w:style w:type="paragraph" w:styleId="normal1" w:default="1">
     <w:name w:val="normal1"/>
     <w:qFormat/>
     <w:pPr>
@@ -2112,8 +1909,8 @@
   </w:style>
   <w:style w:type="paragraph" w:styleId="Title">
     <w:name w:val="Title"/>
-    <w:basedOn w:val="Normal1"/>
-    <w:next w:val="Normal1"/>
+    <w:basedOn w:val="normal1"/>
+    <w:next w:val="normal1"/>
     <w:qFormat/>
     <w:pPr>
       <w:keepNext w:val="true"/>
@@ -2135,8 +1932,8 @@
     <w:rPr/>
   </w:style>
   <w:style w:type="paragraph" w:styleId="Header">
-    <w:name w:val="Header"/>
-    <w:basedOn w:val="Normal1"/>
+    <w:name w:val="header"/>
+    <w:basedOn w:val="normal1"/>
     <w:link w:val="HeaderChar"/>
     <w:uiPriority w:val="99"/>
     <w:rsid w:val="00983f17"/>
@@ -2150,8 +1947,8 @@
     <w:rPr/>
   </w:style>
   <w:style w:type="paragraph" w:styleId="Footer">
-    <w:name w:val="Footer"/>
-    <w:basedOn w:val="Normal1"/>
+    <w:name w:val="footer"/>
+    <w:basedOn w:val="normal1"/>
     <w:link w:val="FooterChar"/>
     <w:uiPriority w:val="99"/>
     <w:rsid w:val="00983f17"/>
@@ -2166,7 +1963,7 @@
   </w:style>
   <w:style w:type="paragraph" w:styleId="BalloonText">
     <w:name w:val="Balloon Text"/>
-    <w:basedOn w:val="Normal1"/>
+    <w:basedOn w:val="normal1"/>
     <w:link w:val="BalloonTextChar"/>
     <w:uiPriority w:val="99"/>
     <w:semiHidden/>
@@ -2182,8 +1979,8 @@
   </w:style>
   <w:style w:type="paragraph" w:styleId="Subtitle">
     <w:name w:val="Subtitle"/>
-    <w:basedOn w:val="Normal1"/>
-    <w:next w:val="Normal1"/>
+    <w:basedOn w:val="normal1"/>
+    <w:next w:val="normal1"/>
     <w:qFormat/>
     <w:pPr>
       <w:keepNext w:val="true"/>
@@ -2206,8 +2003,8 @@
     <w:pPr/>
     <w:rPr/>
   </w:style>
-  <w:style w:type="numbering" w:styleId="NoList" w:default="1">
-    <w:name w:val="No List"/>
+  <w:style w:type="numbering" w:styleId="Ningunalista" w:default="1">
+    <w:name w:val="Ninguna lista"/>
     <w:uiPriority w:val="99"/>
     <w:semiHidden/>
     <w:unhideWhenUsed/>

</xml_diff>